<commit_message>
Updated the sprint reviews to display the roles performed because the team review document has been reviewed
</commit_message>
<xml_diff>
--- a/Deliverable_3/Blackbear-Consultants_Deliverable_3_SprintReview_4.docx
+++ b/Deliverable_3/Blackbear-Consultants_Deliverable_3_SprintReview_4.docx
@@ -1,6 +1,6 @@
 
 <file path=word/document.xml><?xml version="1.0" encoding="utf-8"?>
-<w:document xmlns:mc="http://schemas.openxmlformats.org/markup-compatibility/2006" xmlns:o="urn:schemas-microsoft-com:office:office" xmlns:r="http://schemas.openxmlformats.org/officeDocument/2006/relationships" xmlns:m="http://schemas.openxmlformats.org/officeDocument/2006/math" xmlns:v="urn:schemas-microsoft-com:vml" xmlns:wp="http://schemas.openxmlformats.org/drawingml/2006/wordprocessingDrawing" xmlns:w10="urn:schemas-microsoft-com:office:word" xmlns:w="http://schemas.openxmlformats.org/wordprocessingml/2006/main" xmlns:wne="http://schemas.microsoft.com/office/word/2006/wordml" xmlns:sl="http://schemas.openxmlformats.org/schemaLibrary/2006/main" xmlns:a="http://schemas.openxmlformats.org/drawingml/2006/main" xmlns:pic="http://schemas.openxmlformats.org/drawingml/2006/picture" xmlns:c="http://schemas.openxmlformats.org/drawingml/2006/chart" xmlns:lc="http://schemas.openxmlformats.org/drawingml/2006/lockedCanvas" xmlns:dgm="http://schemas.openxmlformats.org/drawingml/2006/diagram" xmlns:wps="http://schemas.microsoft.com/office/word/2010/wordprocessingShape" xmlns:wpg="http://schemas.microsoft.com/office/word/2010/wordprocessingGroup" xmlns:w14="http://schemas.microsoft.com/office/word/2010/wordml" xmlns:w15="http://schemas.microsoft.com/office/word/2012/wordml">
+<w:document xmlns:wpc="http://schemas.microsoft.com/office/word/2010/wordprocessingCanvas" xmlns:cx="http://schemas.microsoft.com/office/drawing/2014/chartex" xmlns:cx1="http://schemas.microsoft.com/office/drawing/2015/9/8/chartex" xmlns:cx2="http://schemas.microsoft.com/office/drawing/2015/10/21/chartex" xmlns:cx3="http://schemas.microsoft.com/office/drawing/2016/5/9/chartex" xmlns:cx4="http://schemas.microsoft.com/office/drawing/2016/5/10/chartex" xmlns:cx5="http://schemas.microsoft.com/office/drawing/2016/5/11/chartex" xmlns:cx6="http://schemas.microsoft.com/office/drawing/2016/5/12/chartex" xmlns:cx7="http://schemas.microsoft.com/office/drawing/2016/5/13/chartex" xmlns:cx8="http://schemas.microsoft.com/office/drawing/2016/5/14/chartex" xmlns:mc="http://schemas.openxmlformats.org/markup-compatibility/2006" xmlns:aink="http://schemas.microsoft.com/office/drawing/2016/ink" xmlns:am3d="http://schemas.microsoft.com/office/drawing/2017/model3d" xmlns:o="urn:schemas-microsoft-com:office:office" xmlns:r="http://schemas.openxmlformats.org/officeDocument/2006/relationships" xmlns:m="http://schemas.openxmlformats.org/officeDocument/2006/math" xmlns:v="urn:schemas-microsoft-com:vml" xmlns:wp14="http://schemas.microsoft.com/office/word/2010/wordprocessingDrawing" xmlns:wp="http://schemas.openxmlformats.org/drawingml/2006/wordprocessingDrawing" xmlns:w10="urn:schemas-microsoft-com:office:word" xmlns:w="http://schemas.openxmlformats.org/wordprocessingml/2006/main" xmlns:w14="http://schemas.microsoft.com/office/word/2010/wordml" xmlns:w15="http://schemas.microsoft.com/office/word/2012/wordml" xmlns:w16cid="http://schemas.microsoft.com/office/word/2016/wordml/cid" xmlns:w16se="http://schemas.microsoft.com/office/word/2015/wordml/symex" xmlns:wpg="http://schemas.microsoft.com/office/word/2010/wordprocessingGroup" xmlns:wpi="http://schemas.microsoft.com/office/word/2010/wordprocessingInk" xmlns:wne="http://schemas.microsoft.com/office/word/2006/wordml" xmlns:wps="http://schemas.microsoft.com/office/word/2010/wordprocessingShape" mc:Ignorable="w14 w15 w16se w16cid wp14">
   <w:body>
     <w:p>
       <w:pPr>
@@ -12,15 +12,14 @@
           <w:szCs w:val="28"/>
         </w:rPr>
       </w:pPr>
-      <w:bookmarkStart w:colFirst="0" w:colLast="0" w:name="_2176yibb8zi1" w:id="0"/>
+      <w:bookmarkStart w:id="0" w:name="_2176yibb8zi1" w:colFirst="0" w:colLast="0"/>
       <w:bookmarkEnd w:id="0"/>
       <w:r>
         <w:rPr>
           <w:sz w:val="28"/>
           <w:szCs w:val="28"/>
-          <w:rtl w:val="0"/>
-        </w:rPr>
-        <w:t xml:space="preserve">Sprint 4</w:t>
+        </w:rPr>
+        <w:t>Sprint 4</w:t>
       </w:r>
     </w:p>
     <w:p>
@@ -32,15 +31,14 @@
           <w:szCs w:val="28"/>
         </w:rPr>
       </w:pPr>
-      <w:bookmarkStart w:colFirst="0" w:colLast="0" w:name="_h071dricalp" w:id="1"/>
+      <w:bookmarkStart w:id="1" w:name="_h071dricalp" w:colFirst="0" w:colLast="0"/>
       <w:bookmarkEnd w:id="1"/>
       <w:r>
         <w:rPr>
           <w:sz w:val="28"/>
           <w:szCs w:val="28"/>
-          <w:rtl w:val="0"/>
-        </w:rPr>
-        <w:t xml:space="preserve">Features Implemented</w:t>
+        </w:rPr>
+        <w:t>Features Implemented</w:t>
       </w:r>
     </w:p>
     <w:p>
@@ -50,17 +48,15 @@
           <w:numId w:val="2"/>
         </w:numPr>
         <w:spacing w:line="240" w:lineRule="auto"/>
-        <w:ind w:left="720" w:hanging="360"/>
-        <w:rPr>
-          <w:rFonts w:ascii="Times New Roman" w:cs="Times New Roman" w:eastAsia="Times New Roman" w:hAnsi="Times New Roman"/>
-        </w:rPr>
-      </w:pPr>
-      <w:r>
-        <w:rPr>
-          <w:rFonts w:ascii="Times New Roman" w:cs="Times New Roman" w:eastAsia="Times New Roman" w:hAnsi="Times New Roman"/>
-          <w:rtl w:val="0"/>
-        </w:rPr>
-        <w:t xml:space="preserve">Create User UI.</w:t>
+        <w:rPr>
+          <w:rFonts w:ascii="Times New Roman" w:eastAsia="Times New Roman" w:hAnsi="Times New Roman" w:cs="Times New Roman"/>
+        </w:rPr>
+      </w:pPr>
+      <w:r>
+        <w:rPr>
+          <w:rFonts w:ascii="Times New Roman" w:eastAsia="Times New Roman" w:hAnsi="Times New Roman" w:cs="Times New Roman"/>
+        </w:rPr>
+        <w:t>Create User UI.</w:t>
       </w:r>
     </w:p>
     <w:p>
@@ -70,18 +66,15 @@
           <w:numId w:val="2"/>
         </w:numPr>
         <w:spacing w:line="240" w:lineRule="auto"/>
-        <w:ind w:left="720" w:hanging="360"/>
-        <w:rPr>
-          <w:rFonts w:ascii="Times New Roman" w:cs="Times New Roman" w:eastAsia="Times New Roman" w:hAnsi="Times New Roman"/>
-          <w:u w:val="none"/>
-        </w:rPr>
-      </w:pPr>
-      <w:r>
-        <w:rPr>
-          <w:rFonts w:ascii="Times New Roman" w:cs="Times New Roman" w:eastAsia="Times New Roman" w:hAnsi="Times New Roman"/>
-          <w:rtl w:val="0"/>
-        </w:rPr>
-        <w:t xml:space="preserve">Merge mockup graphics with actual application.</w:t>
+        <w:rPr>
+          <w:rFonts w:ascii="Times New Roman" w:eastAsia="Times New Roman" w:hAnsi="Times New Roman" w:cs="Times New Roman"/>
+        </w:rPr>
+      </w:pPr>
+      <w:r>
+        <w:rPr>
+          <w:rFonts w:ascii="Times New Roman" w:eastAsia="Times New Roman" w:hAnsi="Times New Roman" w:cs="Times New Roman"/>
+        </w:rPr>
+        <w:t>Merge mockup graphics with actual application.</w:t>
       </w:r>
     </w:p>
     <w:p>
@@ -91,23 +84,15 @@
           <w:numId w:val="2"/>
         </w:numPr>
         <w:spacing w:line="240" w:lineRule="auto"/>
-        <w:ind w:left="720" w:hanging="360"/>
-        <w:rPr>
-          <w:rFonts w:ascii="Times New Roman" w:cs="Times New Roman" w:eastAsia="Times New Roman" w:hAnsi="Times New Roman"/>
-          <w:u w:val="none"/>
-        </w:rPr>
-      </w:pPr>
-      <w:r>
-        <w:rPr>
-          <w:rFonts w:ascii="Times New Roman" w:cs="Times New Roman" w:eastAsia="Times New Roman" w:hAnsi="Times New Roman"/>
-          <w:rtl w:val="0"/>
-        </w:rPr>
-        <w:t xml:space="preserve">Create login process</w:t>
-      </w:r>
-      <w:r>
-        <w:rPr>
-          <w:rtl w:val="0"/>
-        </w:rPr>
+        <w:rPr>
+          <w:rFonts w:ascii="Times New Roman" w:eastAsia="Times New Roman" w:hAnsi="Times New Roman" w:cs="Times New Roman"/>
+        </w:rPr>
+      </w:pPr>
+      <w:r>
+        <w:rPr>
+          <w:rFonts w:ascii="Times New Roman" w:eastAsia="Times New Roman" w:hAnsi="Times New Roman" w:cs="Times New Roman"/>
+        </w:rPr>
+        <w:t>Create login process</w:t>
       </w:r>
     </w:p>
     <w:p>
@@ -119,15 +104,14 @@
           <w:szCs w:val="28"/>
         </w:rPr>
       </w:pPr>
-      <w:bookmarkStart w:colFirst="0" w:colLast="0" w:name="_no1l3zevv524" w:id="2"/>
+      <w:bookmarkStart w:id="2" w:name="_no1l3zevv524" w:colFirst="0" w:colLast="0"/>
       <w:bookmarkEnd w:id="2"/>
       <w:r>
         <w:rPr>
           <w:sz w:val="28"/>
           <w:szCs w:val="28"/>
-          <w:rtl w:val="0"/>
-        </w:rPr>
-        <w:t xml:space="preserve">Issues Fixed</w:t>
+        </w:rPr>
+        <w:t>Issues Fixed</w:t>
       </w:r>
     </w:p>
     <w:p>
@@ -137,22 +121,15 @@
           <w:numId w:val="1"/>
         </w:numPr>
         <w:spacing w:line="240" w:lineRule="auto"/>
-        <w:ind w:left="720" w:hanging="360"/>
-        <w:rPr>
-          <w:rFonts w:ascii="Times New Roman" w:cs="Times New Roman" w:eastAsia="Times New Roman" w:hAnsi="Times New Roman"/>
-        </w:rPr>
-      </w:pPr>
-      <w:r>
-        <w:rPr>
-          <w:rFonts w:ascii="Times New Roman" w:cs="Times New Roman" w:eastAsia="Times New Roman" w:hAnsi="Times New Roman"/>
-          <w:rtl w:val="0"/>
-        </w:rPr>
-        <w:t xml:space="preserve">Began changes on documentation commented on from deliverable 2.</w:t>
-      </w:r>
-      <w:r>
-        <w:rPr>
-          <w:rtl w:val="0"/>
-        </w:rPr>
+        <w:rPr>
+          <w:rFonts w:ascii="Times New Roman" w:eastAsia="Times New Roman" w:hAnsi="Times New Roman" w:cs="Times New Roman"/>
+        </w:rPr>
+      </w:pPr>
+      <w:r>
+        <w:rPr>
+          <w:rFonts w:ascii="Times New Roman" w:eastAsia="Times New Roman" w:hAnsi="Times New Roman" w:cs="Times New Roman"/>
+        </w:rPr>
+        <w:t>Began changes on documentation commented on from deliverable 2.</w:t>
       </w:r>
     </w:p>
     <w:p>
@@ -164,15 +141,14 @@
           <w:szCs w:val="28"/>
         </w:rPr>
       </w:pPr>
-      <w:bookmarkStart w:colFirst="0" w:colLast="0" w:name="_8yypch2wpzmy" w:id="3"/>
+      <w:bookmarkStart w:id="3" w:name="_8yypch2wpzmy" w:colFirst="0" w:colLast="0"/>
       <w:bookmarkEnd w:id="3"/>
       <w:r>
         <w:rPr>
           <w:sz w:val="28"/>
           <w:szCs w:val="28"/>
-          <w:rtl w:val="0"/>
-        </w:rPr>
-        <w:t xml:space="preserve">Changes Made</w:t>
+        </w:rPr>
+        <w:t>Changes Made</w:t>
       </w:r>
     </w:p>
     <w:p>
@@ -182,22 +158,15 @@
           <w:numId w:val="4"/>
         </w:numPr>
         <w:spacing w:line="240" w:lineRule="auto"/>
-        <w:ind w:left="720" w:hanging="360"/>
-        <w:rPr>
-          <w:rFonts w:ascii="Times New Roman" w:cs="Times New Roman" w:eastAsia="Times New Roman" w:hAnsi="Times New Roman"/>
-        </w:rPr>
-      </w:pPr>
-      <w:r>
-        <w:rPr>
-          <w:rFonts w:ascii="Times New Roman" w:cs="Times New Roman" w:eastAsia="Times New Roman" w:hAnsi="Times New Roman"/>
-          <w:rtl w:val="0"/>
-        </w:rPr>
-        <w:t xml:space="preserve">Updated Android Studio base code from the beginning of the semester.</w:t>
-      </w:r>
-      <w:r>
-        <w:rPr>
-          <w:rtl w:val="0"/>
-        </w:rPr>
+        <w:rPr>
+          <w:rFonts w:ascii="Times New Roman" w:eastAsia="Times New Roman" w:hAnsi="Times New Roman" w:cs="Times New Roman"/>
+        </w:rPr>
+      </w:pPr>
+      <w:r>
+        <w:rPr>
+          <w:rFonts w:ascii="Times New Roman" w:eastAsia="Times New Roman" w:hAnsi="Times New Roman" w:cs="Times New Roman"/>
+        </w:rPr>
+        <w:t>Updated Android Studio base code from the beginning of the semester.</w:t>
       </w:r>
     </w:p>
     <w:p>
@@ -209,92 +178,146 @@
           <w:szCs w:val="28"/>
         </w:rPr>
       </w:pPr>
-      <w:bookmarkStart w:colFirst="0" w:colLast="0" w:name="_sda29n9o9elt" w:id="4"/>
-      <w:bookmarkEnd w:id="4"/>
       <w:r>
         <w:rPr>
           <w:sz w:val="28"/>
           <w:szCs w:val="28"/>
-          <w:rtl w:val="0"/>
-        </w:rPr>
-        <w:t xml:space="preserve">Implementation Review</w:t>
-      </w:r>
-    </w:p>
-    <w:p>
-      <w:pPr>
-        <w:spacing w:line="240" w:lineRule="auto"/>
-        <w:rPr>
-          <w:rFonts w:ascii="Times New Roman" w:cs="Times New Roman" w:eastAsia="Times New Roman" w:hAnsi="Times New Roman"/>
-        </w:rPr>
-      </w:pPr>
-      <w:r>
-        <w:rPr>
-          <w:rtl w:val="0"/>
-        </w:rPr>
-        <w:tab/>
-      </w:r>
-      <w:r>
-        <w:rPr>
-          <w:rFonts w:ascii="Times New Roman" w:cs="Times New Roman" w:eastAsia="Times New Roman" w:hAnsi="Times New Roman"/>
-          <w:rtl w:val="0"/>
-        </w:rPr>
-        <w:t xml:space="preserve">James successfully got the skeleton of the application working on Android Studios, and has dived straight into developing many different features. He has and will continue helping the rest of the group who don’t have as much experience in app development get used to it to implement all desired features.</w:t>
-      </w:r>
-    </w:p>
-    <w:p>
-      <w:pPr>
-        <w:pStyle w:val="Heading1"/>
-        <w:spacing w:line="240" w:lineRule="auto"/>
+        </w:rPr>
+        <w:t xml:space="preserve">Roles </w:t>
+      </w:r>
+      <w:r>
         <w:rPr>
           <w:sz w:val="28"/>
           <w:szCs w:val="28"/>
         </w:rPr>
-      </w:pPr>
-      <w:bookmarkStart w:colFirst="0" w:colLast="0" w:name="_p94qt8762ltf" w:id="5"/>
-      <w:bookmarkEnd w:id="5"/>
-      <w:r>
+        <w:t>Performed</w:t>
+      </w:r>
+      <w:bookmarkStart w:id="4" w:name="_GoBack"/>
+      <w:bookmarkEnd w:id="4"/>
+    </w:p>
+    <w:p>
+      <w:pPr>
+        <w:numPr>
+          <w:ilvl w:val="0"/>
+          <w:numId w:val="4"/>
+        </w:numPr>
+        <w:spacing w:line="240" w:lineRule="auto"/>
+        <w:rPr>
+          <w:rFonts w:ascii="Times New Roman" w:eastAsia="Times New Roman" w:hAnsi="Times New Roman" w:cs="Times New Roman"/>
+        </w:rPr>
+      </w:pPr>
+      <w:r>
+        <w:rPr>
+          <w:rFonts w:ascii="Times New Roman" w:eastAsia="Times New Roman" w:hAnsi="Times New Roman" w:cs="Times New Roman"/>
+        </w:rPr>
+        <w:t>Scrum Master – Chad Berry</w:t>
+      </w:r>
+    </w:p>
+    <w:p>
+      <w:pPr>
+        <w:numPr>
+          <w:ilvl w:val="0"/>
+          <w:numId w:val="4"/>
+        </w:numPr>
+        <w:spacing w:line="240" w:lineRule="auto"/>
+        <w:rPr>
+          <w:rFonts w:ascii="Times New Roman" w:eastAsia="Times New Roman" w:hAnsi="Times New Roman" w:cs="Times New Roman"/>
+        </w:rPr>
+      </w:pPr>
+      <w:r>
+        <w:rPr>
+          <w:rFonts w:ascii="Times New Roman" w:eastAsia="Times New Roman" w:hAnsi="Times New Roman" w:cs="Times New Roman"/>
+        </w:rPr>
+        <w:t>Product Owner – James West</w:t>
+      </w:r>
+    </w:p>
+    <w:p>
+      <w:pPr>
+        <w:pStyle w:val="Heading1"/>
+        <w:spacing w:line="240" w:lineRule="auto"/>
         <w:rPr>
           <w:sz w:val="28"/>
           <w:szCs w:val="28"/>
-          <w:rtl w:val="0"/>
-        </w:rPr>
-        <w:t xml:space="preserve">Scrum Review</w:t>
-      </w:r>
-    </w:p>
-    <w:p>
-      <w:pPr>
-        <w:spacing w:line="240" w:lineRule="auto"/>
-        <w:rPr>
-          <w:rFonts w:ascii="Times New Roman" w:cs="Times New Roman" w:eastAsia="Times New Roman" w:hAnsi="Times New Roman"/>
-        </w:rPr>
-      </w:pPr>
-      <w:r>
-        <w:rPr>
-          <w:rFonts w:ascii="Times New Roman" w:cs="Times New Roman" w:eastAsia="Times New Roman" w:hAnsi="Times New Roman"/>
-          <w:rtl w:val="0"/>
-        </w:rPr>
-        <w:tab/>
-        <w:t xml:space="preserve">We decided that it was time to begin heavier development on the coding of the application. James took the first step in actually implementing ideas we had, and spent a lot of time on it, getting the basics going and providing groundwork for the rest of us to continue building from. We didn’t do much documentation changes, and decided to leave it for the next sprint.</w:t>
-      </w:r>
-    </w:p>
-    <w:p>
-      <w:pPr>
-        <w:pStyle w:val="Heading1"/>
-        <w:spacing w:line="240" w:lineRule="auto"/>
+        </w:rPr>
+      </w:pPr>
+      <w:bookmarkStart w:id="5" w:name="_sda29n9o9elt" w:colFirst="0" w:colLast="0"/>
+      <w:bookmarkEnd w:id="5"/>
+      <w:r>
         <w:rPr>
           <w:sz w:val="28"/>
           <w:szCs w:val="28"/>
         </w:rPr>
-      </w:pPr>
-      <w:bookmarkStart w:colFirst="0" w:colLast="0" w:name="_8tpqc87r5p9a" w:id="6"/>
-      <w:bookmarkEnd w:id="6"/>
-      <w:r>
+        <w:t>Implementation Review</w:t>
+      </w:r>
+    </w:p>
+    <w:p>
+      <w:pPr>
+        <w:spacing w:line="240" w:lineRule="auto"/>
+        <w:rPr>
+          <w:rFonts w:ascii="Times New Roman" w:eastAsia="Times New Roman" w:hAnsi="Times New Roman" w:cs="Times New Roman"/>
+        </w:rPr>
+      </w:pPr>
+      <w:r>
+        <w:tab/>
+      </w:r>
+      <w:r>
+        <w:rPr>
+          <w:rFonts w:ascii="Times New Roman" w:eastAsia="Times New Roman" w:hAnsi="Times New Roman" w:cs="Times New Roman"/>
+        </w:rPr>
+        <w:t>James successfully got the skeleton of the application working on Android Studios, and has dived straight into developing many different features. He has and will continue helping the rest of the group who don’t have as much experience in app development get used to it to implement all desired features.</w:t>
+      </w:r>
+    </w:p>
+    <w:p>
+      <w:pPr>
+        <w:pStyle w:val="Heading1"/>
+        <w:spacing w:line="240" w:lineRule="auto"/>
         <w:rPr>
           <w:sz w:val="28"/>
           <w:szCs w:val="28"/>
-          <w:rtl w:val="0"/>
-        </w:rPr>
-        <w:t xml:space="preserve">Tasks for Next Sprint</w:t>
+        </w:rPr>
+      </w:pPr>
+      <w:bookmarkStart w:id="6" w:name="_p94qt8762ltf" w:colFirst="0" w:colLast="0"/>
+      <w:bookmarkEnd w:id="6"/>
+      <w:r>
+        <w:rPr>
+          <w:sz w:val="28"/>
+          <w:szCs w:val="28"/>
+        </w:rPr>
+        <w:t>Scrum Review</w:t>
+      </w:r>
+    </w:p>
+    <w:p>
+      <w:pPr>
+        <w:spacing w:line="240" w:lineRule="auto"/>
+        <w:rPr>
+          <w:rFonts w:ascii="Times New Roman" w:eastAsia="Times New Roman" w:hAnsi="Times New Roman" w:cs="Times New Roman"/>
+        </w:rPr>
+      </w:pPr>
+      <w:r>
+        <w:rPr>
+          <w:rFonts w:ascii="Times New Roman" w:eastAsia="Times New Roman" w:hAnsi="Times New Roman" w:cs="Times New Roman"/>
+        </w:rPr>
+        <w:tab/>
+        <w:t>We decided that it was time to begin heavier development on the coding of the application. James took the first step in actually implementing ideas we had, and spent a lot of time on it, getting the basics going and providing groundwork for the rest of us to continue building from. We didn’t do much documentation changes, and decided to leave it for the next sprint.</w:t>
+      </w:r>
+    </w:p>
+    <w:p>
+      <w:pPr>
+        <w:pStyle w:val="Heading1"/>
+        <w:spacing w:line="240" w:lineRule="auto"/>
+        <w:rPr>
+          <w:sz w:val="28"/>
+          <w:szCs w:val="28"/>
+        </w:rPr>
+      </w:pPr>
+      <w:bookmarkStart w:id="7" w:name="_8tpqc87r5p9a" w:colFirst="0" w:colLast="0"/>
+      <w:bookmarkEnd w:id="7"/>
+      <w:r>
+        <w:rPr>
+          <w:sz w:val="28"/>
+          <w:szCs w:val="28"/>
+        </w:rPr>
+        <w:t>Tasks for Next Sprint</w:t>
       </w:r>
     </w:p>
     <w:p>
@@ -304,17 +327,15 @@
           <w:numId w:val="3"/>
         </w:numPr>
         <w:spacing w:line="240" w:lineRule="auto"/>
-        <w:ind w:left="720" w:hanging="360"/>
-        <w:rPr>
-          <w:rFonts w:ascii="Times New Roman" w:cs="Times New Roman" w:eastAsia="Times New Roman" w:hAnsi="Times New Roman"/>
-        </w:rPr>
-      </w:pPr>
-      <w:r>
-        <w:rPr>
-          <w:rFonts w:ascii="Times New Roman" w:cs="Times New Roman" w:eastAsia="Times New Roman" w:hAnsi="Times New Roman"/>
-          <w:rtl w:val="0"/>
-        </w:rPr>
-        <w:t xml:space="preserve">Have James help people get started with development.</w:t>
+        <w:rPr>
+          <w:rFonts w:ascii="Times New Roman" w:eastAsia="Times New Roman" w:hAnsi="Times New Roman" w:cs="Times New Roman"/>
+        </w:rPr>
+      </w:pPr>
+      <w:r>
+        <w:rPr>
+          <w:rFonts w:ascii="Times New Roman" w:eastAsia="Times New Roman" w:hAnsi="Times New Roman" w:cs="Times New Roman"/>
+        </w:rPr>
+        <w:t>Have James help people get started with development.</w:t>
       </w:r>
     </w:p>
     <w:p>
@@ -324,18 +345,15 @@
           <w:numId w:val="3"/>
         </w:numPr>
         <w:spacing w:line="240" w:lineRule="auto"/>
-        <w:ind w:left="720" w:hanging="360"/>
-        <w:rPr>
-          <w:rFonts w:ascii="Times New Roman" w:cs="Times New Roman" w:eastAsia="Times New Roman" w:hAnsi="Times New Roman"/>
-          <w:u w:val="none"/>
-        </w:rPr>
-      </w:pPr>
-      <w:r>
-        <w:rPr>
-          <w:rFonts w:ascii="Times New Roman" w:cs="Times New Roman" w:eastAsia="Times New Roman" w:hAnsi="Times New Roman"/>
-          <w:rtl w:val="0"/>
-        </w:rPr>
-        <w:t xml:space="preserve">Assign people to specific tasks in app development.</w:t>
+        <w:rPr>
+          <w:rFonts w:ascii="Times New Roman" w:eastAsia="Times New Roman" w:hAnsi="Times New Roman" w:cs="Times New Roman"/>
+        </w:rPr>
+      </w:pPr>
+      <w:r>
+        <w:rPr>
+          <w:rFonts w:ascii="Times New Roman" w:eastAsia="Times New Roman" w:hAnsi="Times New Roman" w:cs="Times New Roman"/>
+        </w:rPr>
+        <w:t>Assign people to specific tasks in app development.</w:t>
       </w:r>
     </w:p>
     <w:p>
@@ -345,18 +363,15 @@
           <w:numId w:val="3"/>
         </w:numPr>
         <w:spacing w:line="240" w:lineRule="auto"/>
-        <w:ind w:left="720" w:hanging="360"/>
-        <w:rPr>
-          <w:rFonts w:ascii="Times New Roman" w:cs="Times New Roman" w:eastAsia="Times New Roman" w:hAnsi="Times New Roman"/>
-          <w:u w:val="none"/>
-        </w:rPr>
-      </w:pPr>
-      <w:r>
-        <w:rPr>
-          <w:rFonts w:ascii="Times New Roman" w:cs="Times New Roman" w:eastAsia="Times New Roman" w:hAnsi="Times New Roman"/>
-          <w:rtl w:val="0"/>
-        </w:rPr>
-        <w:t xml:space="preserve">Continue development of the app.</w:t>
+        <w:rPr>
+          <w:rFonts w:ascii="Times New Roman" w:eastAsia="Times New Roman" w:hAnsi="Times New Roman" w:cs="Times New Roman"/>
+        </w:rPr>
+      </w:pPr>
+      <w:r>
+        <w:rPr>
+          <w:rFonts w:ascii="Times New Roman" w:eastAsia="Times New Roman" w:hAnsi="Times New Roman" w:cs="Times New Roman"/>
+        </w:rPr>
+        <w:t>Continue development of the app.</w:t>
       </w:r>
     </w:p>
     <w:p>
@@ -366,57 +381,35 @@
           <w:numId w:val="3"/>
         </w:numPr>
         <w:spacing w:line="240" w:lineRule="auto"/>
-        <w:ind w:left="720" w:hanging="360"/>
-        <w:rPr>
-          <w:rFonts w:ascii="Times New Roman" w:cs="Times New Roman" w:eastAsia="Times New Roman" w:hAnsi="Times New Roman"/>
-          <w:u w:val="none"/>
-        </w:rPr>
-      </w:pPr>
-      <w:r>
-        <w:rPr>
-          <w:rFonts w:ascii="Times New Roman" w:cs="Times New Roman" w:eastAsia="Times New Roman" w:hAnsi="Times New Roman"/>
-          <w:rtl w:val="0"/>
-        </w:rPr>
-        <w:t xml:space="preserve">Update and create documentation for deliverable 3.</w:t>
-      </w:r>
-      <w:r>
-        <w:rPr>
-          <w:rtl w:val="0"/>
-        </w:rPr>
-      </w:r>
-    </w:p>
-    <w:p>
-      <w:pPr>
-        <w:rPr/>
-      </w:pPr>
-      <w:r>
-        <w:rPr>
-          <w:rtl w:val="0"/>
-        </w:rPr>
-      </w:r>
-    </w:p>
-    <w:p>
-      <w:pPr>
-        <w:rPr/>
-      </w:pPr>
-      <w:r>
-        <w:rPr>
-          <w:rtl w:val="0"/>
-        </w:rPr>
-      </w:r>
-    </w:p>
+        <w:rPr>
+          <w:rFonts w:ascii="Times New Roman" w:eastAsia="Times New Roman" w:hAnsi="Times New Roman" w:cs="Times New Roman"/>
+        </w:rPr>
+      </w:pPr>
+      <w:r>
+        <w:rPr>
+          <w:rFonts w:ascii="Times New Roman" w:eastAsia="Times New Roman" w:hAnsi="Times New Roman" w:cs="Times New Roman"/>
+        </w:rPr>
+        <w:t>Update and create documentation for deliverable 3.</w:t>
+      </w:r>
+    </w:p>
+    <w:p/>
+    <w:p/>
     <w:sectPr>
-      <w:pgSz w:h="15840" w:w="12240"/>
-      <w:pgMar w:bottom="1440" w:top="1440" w:left="1440" w:right="1440" w:header="720" w:footer="720"/>
+      <w:pgSz w:w="12240" w:h="15840"/>
+      <w:pgMar w:top="1440" w:right="1440" w:bottom="1440" w:left="1440" w:header="720" w:footer="720" w:gutter="0"/>
       <w:pgNumType w:start="1"/>
+      <w:cols w:space="720"/>
     </w:sectPr>
   </w:body>
 </w:document>
 </file>
 
 <file path=word/numbering.xml><?xml version="1.0" encoding="utf-8"?>
-<w:numbering xmlns:mc="http://schemas.openxmlformats.org/markup-compatibility/2006" xmlns:o="urn:schemas-microsoft-com:office:office" xmlns:r="http://schemas.openxmlformats.org/officeDocument/2006/relationships" xmlns:m="http://schemas.openxmlformats.org/officeDocument/2006/math" xmlns:v="urn:schemas-microsoft-com:vml" xmlns:wp="http://schemas.openxmlformats.org/drawingml/2006/wordprocessingDrawing" xmlns:w10="urn:schemas-microsoft-com:office:word" xmlns:w="http://schemas.openxmlformats.org/wordprocessingml/2006/main" xmlns:wne="http://schemas.microsoft.com/office/word/2006/wordml" xmlns:sl="http://schemas.openxmlformats.org/schemaLibrary/2006/main" xmlns:a="http://schemas.openxmlformats.org/drawingml/2006/main" xmlns:pic="http://schemas.openxmlformats.org/drawingml/2006/picture" xmlns:c="http://schemas.openxmlformats.org/drawingml/2006/chart" xmlns:lc="http://schemas.openxmlformats.org/drawingml/2006/lockedCanvas" xmlns:dgm="http://schemas.openxmlformats.org/drawingml/2006/diagram" xmlns:wps="http://schemas.microsoft.com/office/word/2010/wordprocessingShape" xmlns:wpg="http://schemas.microsoft.com/office/word/2010/wordprocessingGroup" xmlns:w14="http://schemas.microsoft.com/office/word/2010/wordml" xmlns:w15="http://schemas.microsoft.com/office/word/2012/wordml">
-  <w:abstractNum w:abstractNumId="1">
+<w:numbering xmlns:wpc="http://schemas.microsoft.com/office/word/2010/wordprocessingCanvas" xmlns:cx="http://schemas.microsoft.com/office/drawing/2014/chartex" xmlns:cx1="http://schemas.microsoft.com/office/drawing/2015/9/8/chartex" xmlns:cx2="http://schemas.microsoft.com/office/drawing/2015/10/21/chartex" xmlns:cx3="http://schemas.microsoft.com/office/drawing/2016/5/9/chartex" xmlns:cx4="http://schemas.microsoft.com/office/drawing/2016/5/10/chartex" xmlns:cx5="http://schemas.microsoft.com/office/drawing/2016/5/11/chartex" xmlns:cx6="http://schemas.microsoft.com/office/drawing/2016/5/12/chartex" xmlns:cx7="http://schemas.microsoft.com/office/drawing/2016/5/13/chartex" xmlns:cx8="http://schemas.microsoft.com/office/drawing/2016/5/14/chartex" xmlns:mc="http://schemas.openxmlformats.org/markup-compatibility/2006" xmlns:aink="http://schemas.microsoft.com/office/drawing/2016/ink" xmlns:am3d="http://schemas.microsoft.com/office/drawing/2017/model3d" xmlns:o="urn:schemas-microsoft-com:office:office" xmlns:r="http://schemas.openxmlformats.org/officeDocument/2006/relationships" xmlns:m="http://schemas.openxmlformats.org/officeDocument/2006/math" xmlns:v="urn:schemas-microsoft-com:vml" xmlns:wp14="http://schemas.microsoft.com/office/word/2010/wordprocessingDrawing" xmlns:wp="http://schemas.openxmlformats.org/drawingml/2006/wordprocessingDrawing" xmlns:w10="urn:schemas-microsoft-com:office:word" xmlns:w="http://schemas.openxmlformats.org/wordprocessingml/2006/main" xmlns:w14="http://schemas.microsoft.com/office/word/2010/wordml" xmlns:w15="http://schemas.microsoft.com/office/word/2012/wordml" xmlns:w16cid="http://schemas.microsoft.com/office/word/2016/wordml/cid" xmlns:w16se="http://schemas.microsoft.com/office/word/2015/wordml/symex" xmlns:wpg="http://schemas.microsoft.com/office/word/2010/wordprocessingGroup" xmlns:wpi="http://schemas.microsoft.com/office/word/2010/wordprocessingInk" xmlns:wne="http://schemas.microsoft.com/office/word/2006/wordml" xmlns:wps="http://schemas.microsoft.com/office/word/2010/wordprocessingShape" mc:Ignorable="w14 w15 w16se w16cid wp14">
+  <w:abstractNum w:abstractNumId="0" w15:restartNumberingAfterBreak="0">
+    <w:nsid w:val="1D0E682F"/>
+    <w:multiLevelType w:val="multilevel"/>
+    <w:tmpl w:val="51E41A7E"/>
     <w:lvl w:ilvl="0">
       <w:start w:val="1"/>
       <w:numFmt w:val="bullet"/>
@@ -526,7 +519,10 @@
       </w:rPr>
     </w:lvl>
   </w:abstractNum>
-  <w:abstractNum w:abstractNumId="2">
+  <w:abstractNum w:abstractNumId="1" w15:restartNumberingAfterBreak="0">
+    <w:nsid w:val="2CAA3D1A"/>
+    <w:multiLevelType w:val="multilevel"/>
+    <w:tmpl w:val="BE845164"/>
     <w:lvl w:ilvl="0">
       <w:start w:val="1"/>
       <w:numFmt w:val="bullet"/>
@@ -636,7 +632,10 @@
       </w:rPr>
     </w:lvl>
   </w:abstractNum>
-  <w:abstractNum w:abstractNumId="3">
+  <w:abstractNum w:abstractNumId="2" w15:restartNumberingAfterBreak="0">
+    <w:nsid w:val="6A730F56"/>
+    <w:multiLevelType w:val="multilevel"/>
+    <w:tmpl w:val="F9C81AD8"/>
     <w:lvl w:ilvl="0">
       <w:start w:val="1"/>
       <w:numFmt w:val="bullet"/>
@@ -746,7 +745,10 @@
       </w:rPr>
     </w:lvl>
   </w:abstractNum>
-  <w:abstractNum w:abstractNumId="4">
+  <w:abstractNum w:abstractNumId="3" w15:restartNumberingAfterBreak="0">
+    <w:nsid w:val="760D3417"/>
+    <w:multiLevelType w:val="multilevel"/>
+    <w:tmpl w:val="3E3266D2"/>
     <w:lvl w:ilvl="0">
       <w:start w:val="1"/>
       <w:numFmt w:val="bullet"/>
@@ -857,29 +859,29 @@
     </w:lvl>
   </w:abstractNum>
   <w:num w:numId="1">
-    <w:abstractNumId w:val="1"/>
+    <w:abstractNumId w:val="0"/>
   </w:num>
   <w:num w:numId="2">
     <w:abstractNumId w:val="2"/>
   </w:num>
   <w:num w:numId="3">
-    <w:abstractNumId w:val="3"/>
+    <w:abstractNumId w:val="1"/>
   </w:num>
   <w:num w:numId="4">
-    <w:abstractNumId w:val="4"/>
+    <w:abstractNumId w:val="3"/>
   </w:num>
 </w:numbering>
 </file>
 
 <file path=word/styles.xml><?xml version="1.0" encoding="utf-8"?>
-<w:styles xmlns:mc="http://schemas.openxmlformats.org/markup-compatibility/2006" xmlns:o="urn:schemas-microsoft-com:office:office" xmlns:r="http://schemas.openxmlformats.org/officeDocument/2006/relationships" xmlns:m="http://schemas.openxmlformats.org/officeDocument/2006/math" xmlns:v="urn:schemas-microsoft-com:vml" xmlns:wp="http://schemas.openxmlformats.org/drawingml/2006/wordprocessingDrawing" xmlns:w10="urn:schemas-microsoft-com:office:word" xmlns:w="http://schemas.openxmlformats.org/wordprocessingml/2006/main" xmlns:wne="http://schemas.microsoft.com/office/word/2006/wordml" xmlns:sl="http://schemas.openxmlformats.org/schemaLibrary/2006/main" xmlns:a="http://schemas.openxmlformats.org/drawingml/2006/main" xmlns:pic="http://schemas.openxmlformats.org/drawingml/2006/picture" xmlns:c="http://schemas.openxmlformats.org/drawingml/2006/chart" xmlns:lc="http://schemas.openxmlformats.org/drawingml/2006/lockedCanvas" xmlns:dgm="http://schemas.openxmlformats.org/drawingml/2006/diagram" xmlns:wps="http://schemas.microsoft.com/office/word/2010/wordprocessingShape" xmlns:wpg="http://schemas.microsoft.com/office/word/2010/wordprocessingGroup" xmlns:w14="http://schemas.microsoft.com/office/word/2010/wordml" xmlns:w15="http://schemas.microsoft.com/office/word/2012/wordml">
+<w:styles xmlns:mc="http://schemas.openxmlformats.org/markup-compatibility/2006" xmlns:r="http://schemas.openxmlformats.org/officeDocument/2006/relationships" xmlns:w="http://schemas.openxmlformats.org/wordprocessingml/2006/main" xmlns:w14="http://schemas.microsoft.com/office/word/2010/wordml" xmlns:w15="http://schemas.microsoft.com/office/word/2012/wordml" xmlns:w16cid="http://schemas.microsoft.com/office/word/2016/wordml/cid" xmlns:w16se="http://schemas.microsoft.com/office/word/2015/wordml/symex" mc:Ignorable="w14 w15 w16se w16cid">
   <w:docDefaults>
     <w:rPrDefault>
       <w:rPr>
-        <w:rFonts w:ascii="Arial" w:cs="Arial" w:eastAsia="Arial" w:hAnsi="Arial"/>
+        <w:rFonts w:ascii="Arial" w:eastAsia="Arial" w:hAnsi="Arial" w:cs="Arial"/>
         <w:sz w:val="22"/>
         <w:szCs w:val="22"/>
-        <w:lang w:val="en"/>
+        <w:lang w:val="en" w:eastAsia="en-US" w:bidi="ar-SA"/>
       </w:rPr>
     </w:rPrDefault>
     <w:pPrDefault>
@@ -888,20 +890,400 @@
       </w:pPr>
     </w:pPrDefault>
   </w:docDefaults>
-  <w:style w:type="paragraph" w:styleId="Normal" w:default="1">
-    <w:name w:val="normal"/>
-  </w:style>
-  <w:style w:type="table" w:styleId="TableNormal" w:default="1">
-    <w:name w:val="Table Normal"/>
+  <w:latentStyles w:defLockedState="0" w:defUIPriority="99" w:defSemiHidden="0" w:defUnhideWhenUsed="0" w:defQFormat="0" w:count="377">
+    <w:lsdException w:name="Normal" w:uiPriority="0" w:qFormat="1"/>
+    <w:lsdException w:name="heading 1" w:uiPriority="9" w:qFormat="1"/>
+    <w:lsdException w:name="heading 2" w:semiHidden="1" w:uiPriority="9" w:unhideWhenUsed="1" w:qFormat="1"/>
+    <w:lsdException w:name="heading 3" w:semiHidden="1" w:uiPriority="9" w:unhideWhenUsed="1" w:qFormat="1"/>
+    <w:lsdException w:name="heading 4" w:semiHidden="1" w:uiPriority="9" w:unhideWhenUsed="1" w:qFormat="1"/>
+    <w:lsdException w:name="heading 5" w:semiHidden="1" w:uiPriority="9" w:unhideWhenUsed="1" w:qFormat="1"/>
+    <w:lsdException w:name="heading 6" w:semiHidden="1" w:uiPriority="9" w:unhideWhenUsed="1" w:qFormat="1"/>
+    <w:lsdException w:name="heading 7" w:semiHidden="1" w:uiPriority="9" w:unhideWhenUsed="1" w:qFormat="1"/>
+    <w:lsdException w:name="heading 8" w:semiHidden="1" w:uiPriority="9" w:unhideWhenUsed="1" w:qFormat="1"/>
+    <w:lsdException w:name="heading 9" w:semiHidden="1" w:uiPriority="9" w:unhideWhenUsed="1" w:qFormat="1"/>
+    <w:lsdException w:name="index 1" w:semiHidden="1" w:unhideWhenUsed="1"/>
+    <w:lsdException w:name="index 2" w:semiHidden="1" w:unhideWhenUsed="1"/>
+    <w:lsdException w:name="index 3" w:semiHidden="1" w:unhideWhenUsed="1"/>
+    <w:lsdException w:name="index 4" w:semiHidden="1" w:unhideWhenUsed="1"/>
+    <w:lsdException w:name="index 5" w:semiHidden="1" w:unhideWhenUsed="1"/>
+    <w:lsdException w:name="index 6" w:semiHidden="1" w:unhideWhenUsed="1"/>
+    <w:lsdException w:name="index 7" w:semiHidden="1" w:unhideWhenUsed="1"/>
+    <w:lsdException w:name="index 8" w:semiHidden="1" w:unhideWhenUsed="1"/>
+    <w:lsdException w:name="index 9" w:semiHidden="1" w:unhideWhenUsed="1"/>
+    <w:lsdException w:name="toc 1" w:semiHidden="1" w:uiPriority="39" w:unhideWhenUsed="1"/>
+    <w:lsdException w:name="toc 2" w:semiHidden="1" w:uiPriority="39" w:unhideWhenUsed="1"/>
+    <w:lsdException w:name="toc 3" w:semiHidden="1" w:uiPriority="39" w:unhideWhenUsed="1"/>
+    <w:lsdException w:name="toc 4" w:semiHidden="1" w:uiPriority="39" w:unhideWhenUsed="1"/>
+    <w:lsdException w:name="toc 5" w:semiHidden="1" w:uiPriority="39" w:unhideWhenUsed="1"/>
+    <w:lsdException w:name="toc 6" w:semiHidden="1" w:uiPriority="39" w:unhideWhenUsed="1"/>
+    <w:lsdException w:name="toc 7" w:semiHidden="1" w:uiPriority="39" w:unhideWhenUsed="1"/>
+    <w:lsdException w:name="toc 8" w:semiHidden="1" w:uiPriority="39" w:unhideWhenUsed="1"/>
+    <w:lsdException w:name="toc 9" w:semiHidden="1" w:uiPriority="39" w:unhideWhenUsed="1"/>
+    <w:lsdException w:name="Normal Indent" w:semiHidden="1" w:unhideWhenUsed="1"/>
+    <w:lsdException w:name="footnote text" w:semiHidden="1" w:unhideWhenUsed="1"/>
+    <w:lsdException w:name="annotation text" w:semiHidden="1" w:unhideWhenUsed="1"/>
+    <w:lsdException w:name="header" w:semiHidden="1" w:unhideWhenUsed="1"/>
+    <w:lsdException w:name="footer" w:semiHidden="1" w:unhideWhenUsed="1"/>
+    <w:lsdException w:name="index heading" w:semiHidden="1" w:unhideWhenUsed="1"/>
+    <w:lsdException w:name="caption" w:semiHidden="1" w:uiPriority="35" w:unhideWhenUsed="1" w:qFormat="1"/>
+    <w:lsdException w:name="table of figures" w:semiHidden="1" w:unhideWhenUsed="1"/>
+    <w:lsdException w:name="envelope address" w:semiHidden="1" w:unhideWhenUsed="1"/>
+    <w:lsdException w:name="envelope return" w:semiHidden="1" w:unhideWhenUsed="1"/>
+    <w:lsdException w:name="footnote reference" w:semiHidden="1" w:unhideWhenUsed="1"/>
+    <w:lsdException w:name="annotation reference" w:semiHidden="1" w:unhideWhenUsed="1"/>
+    <w:lsdException w:name="line number" w:semiHidden="1" w:unhideWhenUsed="1"/>
+    <w:lsdException w:name="page number" w:semiHidden="1" w:unhideWhenUsed="1"/>
+    <w:lsdException w:name="endnote reference" w:semiHidden="1" w:unhideWhenUsed="1"/>
+    <w:lsdException w:name="endnote text" w:semiHidden="1" w:unhideWhenUsed="1"/>
+    <w:lsdException w:name="table of authorities" w:semiHidden="1" w:unhideWhenUsed="1"/>
+    <w:lsdException w:name="macro" w:semiHidden="1" w:unhideWhenUsed="1"/>
+    <w:lsdException w:name="toa heading" w:semiHidden="1" w:unhideWhenUsed="1"/>
+    <w:lsdException w:name="List" w:semiHidden="1" w:unhideWhenUsed="1"/>
+    <w:lsdException w:name="List Bullet" w:semiHidden="1" w:unhideWhenUsed="1"/>
+    <w:lsdException w:name="List Number" w:semiHidden="1" w:unhideWhenUsed="1"/>
+    <w:lsdException w:name="List 2" w:semiHidden="1" w:unhideWhenUsed="1"/>
+    <w:lsdException w:name="List 3" w:semiHidden="1" w:unhideWhenUsed="1"/>
+    <w:lsdException w:name="List 4" w:semiHidden="1" w:unhideWhenUsed="1"/>
+    <w:lsdException w:name="List 5" w:semiHidden="1" w:unhideWhenUsed="1"/>
+    <w:lsdException w:name="List Bullet 2" w:semiHidden="1" w:unhideWhenUsed="1"/>
+    <w:lsdException w:name="List Bullet 3" w:semiHidden="1" w:unhideWhenUsed="1"/>
+    <w:lsdException w:name="List Bullet 4" w:semiHidden="1" w:unhideWhenUsed="1"/>
+    <w:lsdException w:name="List Bullet 5" w:semiHidden="1" w:unhideWhenUsed="1"/>
+    <w:lsdException w:name="List Number 2" w:semiHidden="1" w:unhideWhenUsed="1"/>
+    <w:lsdException w:name="List Number 3" w:semiHidden="1" w:unhideWhenUsed="1"/>
+    <w:lsdException w:name="List Number 4" w:semiHidden="1" w:unhideWhenUsed="1"/>
+    <w:lsdException w:name="List Number 5" w:semiHidden="1" w:unhideWhenUsed="1"/>
+    <w:lsdException w:name="Title" w:uiPriority="10" w:qFormat="1"/>
+    <w:lsdException w:name="Closing" w:semiHidden="1" w:unhideWhenUsed="1"/>
+    <w:lsdException w:name="Signature" w:semiHidden="1" w:unhideWhenUsed="1"/>
+    <w:lsdException w:name="Default Paragraph Font" w:semiHidden="1" w:uiPriority="1" w:unhideWhenUsed="1"/>
+    <w:lsdException w:name="Body Text" w:semiHidden="1" w:unhideWhenUsed="1"/>
+    <w:lsdException w:name="Body Text Indent" w:semiHidden="1" w:unhideWhenUsed="1"/>
+    <w:lsdException w:name="List Continue" w:semiHidden="1" w:unhideWhenUsed="1"/>
+    <w:lsdException w:name="List Continue 2" w:semiHidden="1" w:unhideWhenUsed="1"/>
+    <w:lsdException w:name="List Continue 3" w:semiHidden="1" w:unhideWhenUsed="1"/>
+    <w:lsdException w:name="List Continue 4" w:semiHidden="1" w:unhideWhenUsed="1"/>
+    <w:lsdException w:name="List Continue 5" w:semiHidden="1" w:unhideWhenUsed="1"/>
+    <w:lsdException w:name="Message Header" w:semiHidden="1" w:unhideWhenUsed="1"/>
+    <w:lsdException w:name="Subtitle" w:uiPriority="11" w:qFormat="1"/>
+    <w:lsdException w:name="Salutation" w:semiHidden="1" w:unhideWhenUsed="1"/>
+    <w:lsdException w:name="Date" w:semiHidden="1" w:unhideWhenUsed="1"/>
+    <w:lsdException w:name="Body Text First Indent" w:semiHidden="1" w:unhideWhenUsed="1"/>
+    <w:lsdException w:name="Body Text First Indent 2" w:semiHidden="1" w:unhideWhenUsed="1"/>
+    <w:lsdException w:name="Note Heading" w:semiHidden="1" w:unhideWhenUsed="1"/>
+    <w:lsdException w:name="Body Text 2" w:semiHidden="1" w:unhideWhenUsed="1"/>
+    <w:lsdException w:name="Body Text 3" w:semiHidden="1" w:unhideWhenUsed="1"/>
+    <w:lsdException w:name="Body Text Indent 2" w:semiHidden="1" w:unhideWhenUsed="1"/>
+    <w:lsdException w:name="Body Text Indent 3" w:semiHidden="1" w:unhideWhenUsed="1"/>
+    <w:lsdException w:name="Block Text" w:semiHidden="1" w:unhideWhenUsed="1"/>
+    <w:lsdException w:name="Hyperlink" w:semiHidden="1" w:unhideWhenUsed="1"/>
+    <w:lsdException w:name="FollowedHyperlink" w:semiHidden="1" w:unhideWhenUsed="1"/>
+    <w:lsdException w:name="Strong" w:uiPriority="22" w:qFormat="1"/>
+    <w:lsdException w:name="Emphasis" w:uiPriority="20" w:qFormat="1"/>
+    <w:lsdException w:name="Document Map" w:semiHidden="1" w:unhideWhenUsed="1"/>
+    <w:lsdException w:name="Plain Text" w:semiHidden="1" w:unhideWhenUsed="1"/>
+    <w:lsdException w:name="E-mail Signature" w:semiHidden="1" w:unhideWhenUsed="1"/>
+    <w:lsdException w:name="HTML Top of Form" w:semiHidden="1" w:unhideWhenUsed="1"/>
+    <w:lsdException w:name="HTML Bottom of Form" w:semiHidden="1" w:unhideWhenUsed="1"/>
+    <w:lsdException w:name="Normal (Web)" w:semiHidden="1" w:unhideWhenUsed="1"/>
+    <w:lsdException w:name="HTML Acronym" w:semiHidden="1" w:unhideWhenUsed="1"/>
+    <w:lsdException w:name="HTML Address" w:semiHidden="1" w:unhideWhenUsed="1"/>
+    <w:lsdException w:name="HTML Cite" w:semiHidden="1" w:unhideWhenUsed="1"/>
+    <w:lsdException w:name="HTML Code" w:semiHidden="1" w:unhideWhenUsed="1"/>
+    <w:lsdException w:name="HTML Definition" w:semiHidden="1" w:unhideWhenUsed="1"/>
+    <w:lsdException w:name="HTML Keyboard" w:semiHidden="1" w:unhideWhenUsed="1"/>
+    <w:lsdException w:name="HTML Preformatted" w:semiHidden="1" w:unhideWhenUsed="1"/>
+    <w:lsdException w:name="HTML Sample" w:semiHidden="1" w:unhideWhenUsed="1"/>
+    <w:lsdException w:name="HTML Typewriter" w:semiHidden="1" w:unhideWhenUsed="1"/>
+    <w:lsdException w:name="HTML Variable" w:semiHidden="1" w:unhideWhenUsed="1"/>
+    <w:lsdException w:name="Normal Table" w:semiHidden="1" w:unhideWhenUsed="1"/>
+    <w:lsdException w:name="annotation subject" w:semiHidden="1" w:unhideWhenUsed="1"/>
+    <w:lsdException w:name="No List" w:semiHidden="1" w:unhideWhenUsed="1"/>
+    <w:lsdException w:name="Outline List 1" w:semiHidden="1" w:unhideWhenUsed="1"/>
+    <w:lsdException w:name="Outline List 2" w:semiHidden="1" w:unhideWhenUsed="1"/>
+    <w:lsdException w:name="Outline List 3" w:semiHidden="1" w:unhideWhenUsed="1"/>
+    <w:lsdException w:name="Table Simple 1" w:semiHidden="1" w:unhideWhenUsed="1"/>
+    <w:lsdException w:name="Table Simple 2" w:semiHidden="1" w:unhideWhenUsed="1"/>
+    <w:lsdException w:name="Table Simple 3" w:semiHidden="1" w:unhideWhenUsed="1"/>
+    <w:lsdException w:name="Table Classic 1" w:semiHidden="1" w:unhideWhenUsed="1"/>
+    <w:lsdException w:name="Table Classic 2" w:semiHidden="1" w:unhideWhenUsed="1"/>
+    <w:lsdException w:name="Table Classic 3" w:semiHidden="1" w:unhideWhenUsed="1"/>
+    <w:lsdException w:name="Table Classic 4" w:semiHidden="1" w:unhideWhenUsed="1"/>
+    <w:lsdException w:name="Table Colorful 1" w:semiHidden="1" w:unhideWhenUsed="1"/>
+    <w:lsdException w:name="Table Colorful 2" w:semiHidden="1" w:unhideWhenUsed="1"/>
+    <w:lsdException w:name="Table Colorful 3" w:semiHidden="1" w:unhideWhenUsed="1"/>
+    <w:lsdException w:name="Table Columns 1" w:semiHidden="1" w:unhideWhenUsed="1"/>
+    <w:lsdException w:name="Table Columns 2" w:semiHidden="1" w:unhideWhenUsed="1"/>
+    <w:lsdException w:name="Table Columns 3" w:semiHidden="1" w:unhideWhenUsed="1"/>
+    <w:lsdException w:name="Table Columns 4" w:semiHidden="1" w:unhideWhenUsed="1"/>
+    <w:lsdException w:name="Table Columns 5" w:semiHidden="1" w:unhideWhenUsed="1"/>
+    <w:lsdException w:name="Table Grid 1" w:semiHidden="1" w:unhideWhenUsed="1"/>
+    <w:lsdException w:name="Table Grid 2" w:semiHidden="1" w:unhideWhenUsed="1"/>
+    <w:lsdException w:name="Table Grid 3" w:semiHidden="1" w:unhideWhenUsed="1"/>
+    <w:lsdException w:name="Table Grid 4" w:semiHidden="1" w:unhideWhenUsed="1"/>
+    <w:lsdException w:name="Table Grid 5" w:semiHidden="1" w:unhideWhenUsed="1"/>
+    <w:lsdException w:name="Table Grid 6" w:semiHidden="1" w:unhideWhenUsed="1"/>
+    <w:lsdException w:name="Table Grid 7" w:semiHidden="1" w:unhideWhenUsed="1"/>
+    <w:lsdException w:name="Table Grid 8" w:semiHidden="1" w:unhideWhenUsed="1"/>
+    <w:lsdException w:name="Table List 1" w:semiHidden="1" w:unhideWhenUsed="1"/>
+    <w:lsdException w:name="Table List 2" w:semiHidden="1" w:unhideWhenUsed="1"/>
+    <w:lsdException w:name="Table List 3" w:semiHidden="1" w:unhideWhenUsed="1"/>
+    <w:lsdException w:name="Table List 4" w:semiHidden="1" w:unhideWhenUsed="1"/>
+    <w:lsdException w:name="Table List 5" w:semiHidden="1" w:unhideWhenUsed="1"/>
+    <w:lsdException w:name="Table List 6" w:semiHidden="1" w:unhideWhenUsed="1"/>
+    <w:lsdException w:name="Table List 7" w:semiHidden="1" w:unhideWhenUsed="1"/>
+    <w:lsdException w:name="Table List 8" w:semiHidden="1" w:unhideWhenUsed="1"/>
+    <w:lsdException w:name="Table 3D effects 1" w:semiHidden="1" w:unhideWhenUsed="1"/>
+    <w:lsdException w:name="Table 3D effects 2" w:semiHidden="1" w:unhideWhenUsed="1"/>
+    <w:lsdException w:name="Table 3D effects 3" w:semiHidden="1" w:unhideWhenUsed="1"/>
+    <w:lsdException w:name="Table Contemporary" w:semiHidden="1" w:unhideWhenUsed="1"/>
+    <w:lsdException w:name="Table Elegant" w:semiHidden="1" w:unhideWhenUsed="1"/>
+    <w:lsdException w:name="Table Professional" w:semiHidden="1" w:unhideWhenUsed="1"/>
+    <w:lsdException w:name="Table Subtle 1" w:semiHidden="1" w:unhideWhenUsed="1"/>
+    <w:lsdException w:name="Table Subtle 2" w:semiHidden="1" w:unhideWhenUsed="1"/>
+    <w:lsdException w:name="Table Web 1" w:semiHidden="1" w:unhideWhenUsed="1"/>
+    <w:lsdException w:name="Table Web 2" w:semiHidden="1" w:unhideWhenUsed="1"/>
+    <w:lsdException w:name="Table Web 3" w:semiHidden="1" w:unhideWhenUsed="1"/>
+    <w:lsdException w:name="Balloon Text" w:semiHidden="1" w:unhideWhenUsed="1"/>
+    <w:lsdException w:name="Table Grid" w:uiPriority="39"/>
+    <w:lsdException w:name="Table Theme" w:semiHidden="1" w:unhideWhenUsed="1"/>
+    <w:lsdException w:name="Placeholder Text" w:semiHidden="1"/>
+    <w:lsdException w:name="No Spacing" w:uiPriority="1" w:qFormat="1"/>
+    <w:lsdException w:name="Light Shading" w:uiPriority="60"/>
+    <w:lsdException w:name="Light List" w:uiPriority="61"/>
+    <w:lsdException w:name="Light Grid" w:uiPriority="62"/>
+    <w:lsdException w:name="Medium Shading 1" w:uiPriority="63"/>
+    <w:lsdException w:name="Medium Shading 2" w:uiPriority="64"/>
+    <w:lsdException w:name="Medium List 1" w:uiPriority="65"/>
+    <w:lsdException w:name="Medium List 2" w:uiPriority="66"/>
+    <w:lsdException w:name="Medium Grid 1" w:uiPriority="67"/>
+    <w:lsdException w:name="Medium Grid 2" w:uiPriority="68"/>
+    <w:lsdException w:name="Medium Grid 3" w:uiPriority="69"/>
+    <w:lsdException w:name="Dark List" w:uiPriority="70"/>
+    <w:lsdException w:name="Colorful Shading" w:uiPriority="71"/>
+    <w:lsdException w:name="Colorful List" w:uiPriority="72"/>
+    <w:lsdException w:name="Colorful Grid" w:uiPriority="73"/>
+    <w:lsdException w:name="Light Shading Accent 1" w:uiPriority="60"/>
+    <w:lsdException w:name="Light List Accent 1" w:uiPriority="61"/>
+    <w:lsdException w:name="Light Grid Accent 1" w:uiPriority="62"/>
+    <w:lsdException w:name="Medium Shading 1 Accent 1" w:uiPriority="63"/>
+    <w:lsdException w:name="Medium Shading 2 Accent 1" w:uiPriority="64"/>
+    <w:lsdException w:name="Medium List 1 Accent 1" w:uiPriority="65"/>
+    <w:lsdException w:name="Revision" w:semiHidden="1"/>
+    <w:lsdException w:name="List Paragraph" w:uiPriority="34" w:qFormat="1"/>
+    <w:lsdException w:name="Quote" w:uiPriority="29" w:qFormat="1"/>
+    <w:lsdException w:name="Intense Quote" w:uiPriority="30" w:qFormat="1"/>
+    <w:lsdException w:name="Medium List 2 Accent 1" w:uiPriority="66"/>
+    <w:lsdException w:name="Medium Grid 1 Accent 1" w:uiPriority="67"/>
+    <w:lsdException w:name="Medium Grid 2 Accent 1" w:uiPriority="68"/>
+    <w:lsdException w:name="Medium Grid 3 Accent 1" w:uiPriority="69"/>
+    <w:lsdException w:name="Dark List Accent 1" w:uiPriority="70"/>
+    <w:lsdException w:name="Colorful Shading Accent 1" w:uiPriority="71"/>
+    <w:lsdException w:name="Colorful List Accent 1" w:uiPriority="72"/>
+    <w:lsdException w:name="Colorful Grid Accent 1" w:uiPriority="73"/>
+    <w:lsdException w:name="Light Shading Accent 2" w:uiPriority="60"/>
+    <w:lsdException w:name="Light List Accent 2" w:uiPriority="61"/>
+    <w:lsdException w:name="Light Grid Accent 2" w:uiPriority="62"/>
+    <w:lsdException w:name="Medium Shading 1 Accent 2" w:uiPriority="63"/>
+    <w:lsdException w:name="Medium Shading 2 Accent 2" w:uiPriority="64"/>
+    <w:lsdException w:name="Medium List 1 Accent 2" w:uiPriority="65"/>
+    <w:lsdException w:name="Medium List 2 Accent 2" w:uiPriority="66"/>
+    <w:lsdException w:name="Medium Grid 1 Accent 2" w:uiPriority="67"/>
+    <w:lsdException w:name="Medium Grid 2 Accent 2" w:uiPriority="68"/>
+    <w:lsdException w:name="Medium Grid 3 Accent 2" w:uiPriority="69"/>
+    <w:lsdException w:name="Dark List Accent 2" w:uiPriority="70"/>
+    <w:lsdException w:name="Colorful Shading Accent 2" w:uiPriority="71"/>
+    <w:lsdException w:name="Colorful List Accent 2" w:uiPriority="72"/>
+    <w:lsdException w:name="Colorful Grid Accent 2" w:uiPriority="73"/>
+    <w:lsdException w:name="Light Shading Accent 3" w:uiPriority="60"/>
+    <w:lsdException w:name="Light List Accent 3" w:uiPriority="61"/>
+    <w:lsdException w:name="Light Grid Accent 3" w:uiPriority="62"/>
+    <w:lsdException w:name="Medium Shading 1 Accent 3" w:uiPriority="63"/>
+    <w:lsdException w:name="Medium Shading 2 Accent 3" w:uiPriority="64"/>
+    <w:lsdException w:name="Medium List 1 Accent 3" w:uiPriority="65"/>
+    <w:lsdException w:name="Medium List 2 Accent 3" w:uiPriority="66"/>
+    <w:lsdException w:name="Medium Grid 1 Accent 3" w:uiPriority="67"/>
+    <w:lsdException w:name="Medium Grid 2 Accent 3" w:uiPriority="68"/>
+    <w:lsdException w:name="Medium Grid 3 Accent 3" w:uiPriority="69"/>
+    <w:lsdException w:name="Dark List Accent 3" w:uiPriority="70"/>
+    <w:lsdException w:name="Colorful Shading Accent 3" w:uiPriority="71"/>
+    <w:lsdException w:name="Colorful List Accent 3" w:uiPriority="72"/>
+    <w:lsdException w:name="Colorful Grid Accent 3" w:uiPriority="73"/>
+    <w:lsdException w:name="Light Shading Accent 4" w:uiPriority="60"/>
+    <w:lsdException w:name="Light List Accent 4" w:uiPriority="61"/>
+    <w:lsdException w:name="Light Grid Accent 4" w:uiPriority="62"/>
+    <w:lsdException w:name="Medium Shading 1 Accent 4" w:uiPriority="63"/>
+    <w:lsdException w:name="Medium Shading 2 Accent 4" w:uiPriority="64"/>
+    <w:lsdException w:name="Medium List 1 Accent 4" w:uiPriority="65"/>
+    <w:lsdException w:name="Medium List 2 Accent 4" w:uiPriority="66"/>
+    <w:lsdException w:name="Medium Grid 1 Accent 4" w:uiPriority="67"/>
+    <w:lsdException w:name="Medium Grid 2 Accent 4" w:uiPriority="68"/>
+    <w:lsdException w:name="Medium Grid 3 Accent 4" w:uiPriority="69"/>
+    <w:lsdException w:name="Dark List Accent 4" w:uiPriority="70"/>
+    <w:lsdException w:name="Colorful Shading Accent 4" w:uiPriority="71"/>
+    <w:lsdException w:name="Colorful List Accent 4" w:uiPriority="72"/>
+    <w:lsdException w:name="Colorful Grid Accent 4" w:uiPriority="73"/>
+    <w:lsdException w:name="Light Shading Accent 5" w:uiPriority="60"/>
+    <w:lsdException w:name="Light List Accent 5" w:uiPriority="61"/>
+    <w:lsdException w:name="Light Grid Accent 5" w:uiPriority="62"/>
+    <w:lsdException w:name="Medium Shading 1 Accent 5" w:uiPriority="63"/>
+    <w:lsdException w:name="Medium Shading 2 Accent 5" w:uiPriority="64"/>
+    <w:lsdException w:name="Medium List 1 Accent 5" w:uiPriority="65"/>
+    <w:lsdException w:name="Medium List 2 Accent 5" w:uiPriority="66"/>
+    <w:lsdException w:name="Medium Grid 1 Accent 5" w:uiPriority="67"/>
+    <w:lsdException w:name="Medium Grid 2 Accent 5" w:uiPriority="68"/>
+    <w:lsdException w:name="Medium Grid 3 Accent 5" w:uiPriority="69"/>
+    <w:lsdException w:name="Dark List Accent 5" w:uiPriority="70"/>
+    <w:lsdException w:name="Colorful Shading Accent 5" w:uiPriority="71"/>
+    <w:lsdException w:name="Colorful List Accent 5" w:uiPriority="72"/>
+    <w:lsdException w:name="Colorful Grid Accent 5" w:uiPriority="73"/>
+    <w:lsdException w:name="Light Shading Accent 6" w:uiPriority="60"/>
+    <w:lsdException w:name="Light List Accent 6" w:uiPriority="61"/>
+    <w:lsdException w:name="Light Grid Accent 6" w:uiPriority="62"/>
+    <w:lsdException w:name="Medium Shading 1 Accent 6" w:uiPriority="63"/>
+    <w:lsdException w:name="Medium Shading 2 Accent 6" w:uiPriority="64"/>
+    <w:lsdException w:name="Medium List 1 Accent 6" w:uiPriority="65"/>
+    <w:lsdException w:name="Medium List 2 Accent 6" w:uiPriority="66"/>
+    <w:lsdException w:name="Medium Grid 1 Accent 6" w:uiPriority="67"/>
+    <w:lsdException w:name="Medium Grid 2 Accent 6" w:uiPriority="68"/>
+    <w:lsdException w:name="Medium Grid 3 Accent 6" w:uiPriority="69"/>
+    <w:lsdException w:name="Dark List Accent 6" w:uiPriority="70"/>
+    <w:lsdException w:name="Colorful Shading Accent 6" w:uiPriority="71"/>
+    <w:lsdException w:name="Colorful List Accent 6" w:uiPriority="72"/>
+    <w:lsdException w:name="Colorful Grid Accent 6" w:uiPriority="73"/>
+    <w:lsdException w:name="Subtle Emphasis" w:uiPriority="19" w:qFormat="1"/>
+    <w:lsdException w:name="Intense Emphasis" w:uiPriority="21" w:qFormat="1"/>
+    <w:lsdException w:name="Subtle Reference" w:uiPriority="31" w:qFormat="1"/>
+    <w:lsdException w:name="Intense Reference" w:uiPriority="32" w:qFormat="1"/>
+    <w:lsdException w:name="Book Title" w:uiPriority="33" w:qFormat="1"/>
+    <w:lsdException w:name="Bibliography" w:semiHidden="1" w:uiPriority="37" w:unhideWhenUsed="1"/>
+    <w:lsdException w:name="TOC Heading" w:semiHidden="1" w:uiPriority="39" w:unhideWhenUsed="1" w:qFormat="1"/>
+    <w:lsdException w:name="Plain Table 1" w:uiPriority="41"/>
+    <w:lsdException w:name="Plain Table 2" w:uiPriority="42"/>
+    <w:lsdException w:name="Plain Table 3" w:uiPriority="43"/>
+    <w:lsdException w:name="Plain Table 4" w:uiPriority="44"/>
+    <w:lsdException w:name="Plain Table 5" w:uiPriority="45"/>
+    <w:lsdException w:name="Grid Table Light" w:uiPriority="40"/>
+    <w:lsdException w:name="Grid Table 1 Light" w:uiPriority="46"/>
+    <w:lsdException w:name="Grid Table 2" w:uiPriority="47"/>
+    <w:lsdException w:name="Grid Table 3" w:uiPriority="48"/>
+    <w:lsdException w:name="Grid Table 4" w:uiPriority="49"/>
+    <w:lsdException w:name="Grid Table 5 Dark" w:uiPriority="50"/>
+    <w:lsdException w:name="Grid Table 6 Colorful" w:uiPriority="51"/>
+    <w:lsdException w:name="Grid Table 7 Colorful" w:uiPriority="52"/>
+    <w:lsdException w:name="Grid Table 1 Light Accent 1" w:uiPriority="46"/>
+    <w:lsdException w:name="Grid Table 2 Accent 1" w:uiPriority="47"/>
+    <w:lsdException w:name="Grid Table 3 Accent 1" w:uiPriority="48"/>
+    <w:lsdException w:name="Grid Table 4 Accent 1" w:uiPriority="49"/>
+    <w:lsdException w:name="Grid Table 5 Dark Accent 1" w:uiPriority="50"/>
+    <w:lsdException w:name="Grid Table 6 Colorful Accent 1" w:uiPriority="51"/>
+    <w:lsdException w:name="Grid Table 7 Colorful Accent 1" w:uiPriority="52"/>
+    <w:lsdException w:name="Grid Table 1 Light Accent 2" w:uiPriority="46"/>
+    <w:lsdException w:name="Grid Table 2 Accent 2" w:uiPriority="47"/>
+    <w:lsdException w:name="Grid Table 3 Accent 2" w:uiPriority="48"/>
+    <w:lsdException w:name="Grid Table 4 Accent 2" w:uiPriority="49"/>
+    <w:lsdException w:name="Grid Table 5 Dark Accent 2" w:uiPriority="50"/>
+    <w:lsdException w:name="Grid Table 6 Colorful Accent 2" w:uiPriority="51"/>
+    <w:lsdException w:name="Grid Table 7 Colorful Accent 2" w:uiPriority="52"/>
+    <w:lsdException w:name="Grid Table 1 Light Accent 3" w:uiPriority="46"/>
+    <w:lsdException w:name="Grid Table 2 Accent 3" w:uiPriority="47"/>
+    <w:lsdException w:name="Grid Table 3 Accent 3" w:uiPriority="48"/>
+    <w:lsdException w:name="Grid Table 4 Accent 3" w:uiPriority="49"/>
+    <w:lsdException w:name="Grid Table 5 Dark Accent 3" w:uiPriority="50"/>
+    <w:lsdException w:name="Grid Table 6 Colorful Accent 3" w:uiPriority="51"/>
+    <w:lsdException w:name="Grid Table 7 Colorful Accent 3" w:uiPriority="52"/>
+    <w:lsdException w:name="Grid Table 1 Light Accent 4" w:uiPriority="46"/>
+    <w:lsdException w:name="Grid Table 2 Accent 4" w:uiPriority="47"/>
+    <w:lsdException w:name="Grid Table 3 Accent 4" w:uiPriority="48"/>
+    <w:lsdException w:name="Grid Table 4 Accent 4" w:uiPriority="49"/>
+    <w:lsdException w:name="Grid Table 5 Dark Accent 4" w:uiPriority="50"/>
+    <w:lsdException w:name="Grid Table 6 Colorful Accent 4" w:uiPriority="51"/>
+    <w:lsdException w:name="Grid Table 7 Colorful Accent 4" w:uiPriority="52"/>
+    <w:lsdException w:name="Grid Table 1 Light Accent 5" w:uiPriority="46"/>
+    <w:lsdException w:name="Grid Table 2 Accent 5" w:uiPriority="47"/>
+    <w:lsdException w:name="Grid Table 3 Accent 5" w:uiPriority="48"/>
+    <w:lsdException w:name="Grid Table 4 Accent 5" w:uiPriority="49"/>
+    <w:lsdException w:name="Grid Table 5 Dark Accent 5" w:uiPriority="50"/>
+    <w:lsdException w:name="Grid Table 6 Colorful Accent 5" w:uiPriority="51"/>
+    <w:lsdException w:name="Grid Table 7 Colorful Accent 5" w:uiPriority="52"/>
+    <w:lsdException w:name="Grid Table 1 Light Accent 6" w:uiPriority="46"/>
+    <w:lsdException w:name="Grid Table 2 Accent 6" w:uiPriority="47"/>
+    <w:lsdException w:name="Grid Table 3 Accent 6" w:uiPriority="48"/>
+    <w:lsdException w:name="Grid Table 4 Accent 6" w:uiPriority="49"/>
+    <w:lsdException w:name="Grid Table 5 Dark Accent 6" w:uiPriority="50"/>
+    <w:lsdException w:name="Grid Table 6 Colorful Accent 6" w:uiPriority="51"/>
+    <w:lsdException w:name="Grid Table 7 Colorful Accent 6" w:uiPriority="52"/>
+    <w:lsdException w:name="List Table 1 Light" w:uiPriority="46"/>
+    <w:lsdException w:name="List Table 2" w:uiPriority="47"/>
+    <w:lsdException w:name="List Table 3" w:uiPriority="48"/>
+    <w:lsdException w:name="List Table 4" w:uiPriority="49"/>
+    <w:lsdException w:name="List Table 5 Dark" w:uiPriority="50"/>
+    <w:lsdException w:name="List Table 6 Colorful" w:uiPriority="51"/>
+    <w:lsdException w:name="List Table 7 Colorful" w:uiPriority="52"/>
+    <w:lsdException w:name="List Table 1 Light Accent 1" w:uiPriority="46"/>
+    <w:lsdException w:name="List Table 2 Accent 1" w:uiPriority="47"/>
+    <w:lsdException w:name="List Table 3 Accent 1" w:uiPriority="48"/>
+    <w:lsdException w:name="List Table 4 Accent 1" w:uiPriority="49"/>
+    <w:lsdException w:name="List Table 5 Dark Accent 1" w:uiPriority="50"/>
+    <w:lsdException w:name="List Table 6 Colorful Accent 1" w:uiPriority="51"/>
+    <w:lsdException w:name="List Table 7 Colorful Accent 1" w:uiPriority="52"/>
+    <w:lsdException w:name="List Table 1 Light Accent 2" w:uiPriority="46"/>
+    <w:lsdException w:name="List Table 2 Accent 2" w:uiPriority="47"/>
+    <w:lsdException w:name="List Table 3 Accent 2" w:uiPriority="48"/>
+    <w:lsdException w:name="List Table 4 Accent 2" w:uiPriority="49"/>
+    <w:lsdException w:name="List Table 5 Dark Accent 2" w:uiPriority="50"/>
+    <w:lsdException w:name="List Table 6 Colorful Accent 2" w:uiPriority="51"/>
+    <w:lsdException w:name="List Table 7 Colorful Accent 2" w:uiPriority="52"/>
+    <w:lsdException w:name="List Table 1 Light Accent 3" w:uiPriority="46"/>
+    <w:lsdException w:name="List Table 2 Accent 3" w:uiPriority="47"/>
+    <w:lsdException w:name="List Table 3 Accent 3" w:uiPriority="48"/>
+    <w:lsdException w:name="List Table 4 Accent 3" w:uiPriority="49"/>
+    <w:lsdException w:name="List Table 5 Dark Accent 3" w:uiPriority="50"/>
+    <w:lsdException w:name="List Table 6 Colorful Accent 3" w:uiPriority="51"/>
+    <w:lsdException w:name="List Table 7 Colorful Accent 3" w:uiPriority="52"/>
+    <w:lsdException w:name="List Table 1 Light Accent 4" w:uiPriority="46"/>
+    <w:lsdException w:name="List Table 2 Accent 4" w:uiPriority="47"/>
+    <w:lsdException w:name="List Table 3 Accent 4" w:uiPriority="48"/>
+    <w:lsdException w:name="List Table 4 Accent 4" w:uiPriority="49"/>
+    <w:lsdException w:name="List Table 5 Dark Accent 4" w:uiPriority="50"/>
+    <w:lsdException w:name="List Table 6 Colorful Accent 4" w:uiPriority="51"/>
+    <w:lsdException w:name="List Table 7 Colorful Accent 4" w:uiPriority="52"/>
+    <w:lsdException w:name="List Table 1 Light Accent 5" w:uiPriority="46"/>
+    <w:lsdException w:name="List Table 2 Accent 5" w:uiPriority="47"/>
+    <w:lsdException w:name="List Table 3 Accent 5" w:uiPriority="48"/>
+    <w:lsdException w:name="List Table 4 Accent 5" w:uiPriority="49"/>
+    <w:lsdException w:name="List Table 5 Dark Accent 5" w:uiPriority="50"/>
+    <w:lsdException w:name="List Table 6 Colorful Accent 5" w:uiPriority="51"/>
+    <w:lsdException w:name="List Table 7 Colorful Accent 5" w:uiPriority="52"/>
+    <w:lsdException w:name="List Table 1 Light Accent 6" w:uiPriority="46"/>
+    <w:lsdException w:name="List Table 2 Accent 6" w:uiPriority="47"/>
+    <w:lsdException w:name="List Table 3 Accent 6" w:uiPriority="48"/>
+    <w:lsdException w:name="List Table 4 Accent 6" w:uiPriority="49"/>
+    <w:lsdException w:name="List Table 5 Dark Accent 6" w:uiPriority="50"/>
+    <w:lsdException w:name="List Table 6 Colorful Accent 6" w:uiPriority="51"/>
+    <w:lsdException w:name="List Table 7 Colorful Accent 6" w:uiPriority="52"/>
+    <w:lsdException w:name="Mention" w:semiHidden="1" w:unhideWhenUsed="1"/>
+    <w:lsdException w:name="Smart Hyperlink" w:semiHidden="1" w:unhideWhenUsed="1"/>
+    <w:lsdException w:name="Hashtag" w:semiHidden="1" w:unhideWhenUsed="1"/>
+    <w:lsdException w:name="Unresolved Mention" w:semiHidden="1" w:unhideWhenUsed="1"/>
+    <w:lsdException w:name="Smart Link" w:semiHidden="1" w:unhideWhenUsed="1"/>
+    <w:lsdException w:name="Smart Link Error" w:semiHidden="1" w:unhideWhenUsed="1"/>
+  </w:latentStyles>
+  <w:style w:type="paragraph" w:default="1" w:styleId="Normal">
+    <w:name w:val="Normal"/>
+    <w:qFormat/>
   </w:style>
   <w:style w:type="paragraph" w:styleId="Heading1">
     <w:name w:val="heading 1"/>
     <w:basedOn w:val="Normal"/>
     <w:next w:val="Normal"/>
+    <w:uiPriority w:val="9"/>
+    <w:qFormat/>
     <w:pPr>
-      <w:keepNext w:val="1"/>
-      <w:keepLines w:val="1"/>
-      <w:spacing w:after="120" w:before="400" w:lineRule="auto"/>
+      <w:keepNext/>
+      <w:keepLines/>
+      <w:spacing w:before="400" w:after="120"/>
+      <w:outlineLvl w:val="0"/>
     </w:pPr>
     <w:rPr>
       <w:sz w:val="40"/>
@@ -912,13 +1294,17 @@
     <w:name w:val="heading 2"/>
     <w:basedOn w:val="Normal"/>
     <w:next w:val="Normal"/>
+    <w:uiPriority w:val="9"/>
+    <w:semiHidden/>
+    <w:unhideWhenUsed/>
+    <w:qFormat/>
     <w:pPr>
-      <w:keepNext w:val="1"/>
-      <w:keepLines w:val="1"/>
-      <w:spacing w:after="120" w:before="360" w:lineRule="auto"/>
+      <w:keepNext/>
+      <w:keepLines/>
+      <w:spacing w:before="360" w:after="120"/>
+      <w:outlineLvl w:val="1"/>
     </w:pPr>
     <w:rPr>
-      <w:b w:val="0"/>
       <w:sz w:val="32"/>
       <w:szCs w:val="32"/>
     </w:rPr>
@@ -927,13 +1313,17 @@
     <w:name w:val="heading 3"/>
     <w:basedOn w:val="Normal"/>
     <w:next w:val="Normal"/>
+    <w:uiPriority w:val="9"/>
+    <w:semiHidden/>
+    <w:unhideWhenUsed/>
+    <w:qFormat/>
     <w:pPr>
-      <w:keepNext w:val="1"/>
-      <w:keepLines w:val="1"/>
-      <w:spacing w:after="80" w:before="320" w:lineRule="auto"/>
+      <w:keepNext/>
+      <w:keepLines/>
+      <w:spacing w:before="320" w:after="80"/>
+      <w:outlineLvl w:val="2"/>
     </w:pPr>
     <w:rPr>
-      <w:b w:val="0"/>
       <w:color w:val="434343"/>
       <w:sz w:val="28"/>
       <w:szCs w:val="28"/>
@@ -943,10 +1333,15 @@
     <w:name w:val="heading 4"/>
     <w:basedOn w:val="Normal"/>
     <w:next w:val="Normal"/>
+    <w:uiPriority w:val="9"/>
+    <w:semiHidden/>
+    <w:unhideWhenUsed/>
+    <w:qFormat/>
     <w:pPr>
-      <w:keepNext w:val="1"/>
-      <w:keepLines w:val="1"/>
-      <w:spacing w:after="80" w:before="280" w:lineRule="auto"/>
+      <w:keepNext/>
+      <w:keepLines/>
+      <w:spacing w:before="280" w:after="80"/>
+      <w:outlineLvl w:val="3"/>
     </w:pPr>
     <w:rPr>
       <w:color w:val="666666"/>
@@ -958,41 +1353,76 @@
     <w:name w:val="heading 5"/>
     <w:basedOn w:val="Normal"/>
     <w:next w:val="Normal"/>
+    <w:uiPriority w:val="9"/>
+    <w:semiHidden/>
+    <w:unhideWhenUsed/>
+    <w:qFormat/>
     <w:pPr>
-      <w:keepNext w:val="1"/>
-      <w:keepLines w:val="1"/>
-      <w:spacing w:after="80" w:before="240" w:lineRule="auto"/>
+      <w:keepNext/>
+      <w:keepLines/>
+      <w:spacing w:before="240" w:after="80"/>
+      <w:outlineLvl w:val="4"/>
     </w:pPr>
     <w:rPr>
       <w:color w:val="666666"/>
-      <w:sz w:val="22"/>
-      <w:szCs w:val="22"/>
     </w:rPr>
   </w:style>
   <w:style w:type="paragraph" w:styleId="Heading6">
     <w:name w:val="heading 6"/>
     <w:basedOn w:val="Normal"/>
     <w:next w:val="Normal"/>
+    <w:uiPriority w:val="9"/>
+    <w:semiHidden/>
+    <w:unhideWhenUsed/>
+    <w:qFormat/>
     <w:pPr>
-      <w:keepNext w:val="1"/>
-      <w:keepLines w:val="1"/>
-      <w:spacing w:after="80" w:before="240" w:lineRule="auto"/>
+      <w:keepNext/>
+      <w:keepLines/>
+      <w:spacing w:before="240" w:after="80"/>
+      <w:outlineLvl w:val="5"/>
     </w:pPr>
     <w:rPr>
-      <w:i w:val="1"/>
+      <w:i/>
       <w:color w:val="666666"/>
-      <w:sz w:val="22"/>
-      <w:szCs w:val="22"/>
     </w:rPr>
+  </w:style>
+  <w:style w:type="character" w:default="1" w:styleId="DefaultParagraphFont">
+    <w:name w:val="Default Paragraph Font"/>
+    <w:uiPriority w:val="1"/>
+    <w:semiHidden/>
+    <w:unhideWhenUsed/>
+  </w:style>
+  <w:style w:type="table" w:default="1" w:styleId="TableNormal">
+    <w:name w:val="Normal Table"/>
+    <w:uiPriority w:val="99"/>
+    <w:semiHidden/>
+    <w:unhideWhenUsed/>
+    <w:tblPr>
+      <w:tblInd w:w="0" w:type="dxa"/>
+      <w:tblCellMar>
+        <w:top w:w="0" w:type="dxa"/>
+        <w:left w:w="108" w:type="dxa"/>
+        <w:bottom w:w="0" w:type="dxa"/>
+        <w:right w:w="108" w:type="dxa"/>
+      </w:tblCellMar>
+    </w:tblPr>
+  </w:style>
+  <w:style w:type="numbering" w:default="1" w:styleId="NoList">
+    <w:name w:val="No List"/>
+    <w:uiPriority w:val="99"/>
+    <w:semiHidden/>
+    <w:unhideWhenUsed/>
   </w:style>
   <w:style w:type="paragraph" w:styleId="Title">
     <w:name w:val="Title"/>
     <w:basedOn w:val="Normal"/>
     <w:next w:val="Normal"/>
+    <w:uiPriority w:val="10"/>
+    <w:qFormat/>
     <w:pPr>
-      <w:keepNext w:val="1"/>
-      <w:keepLines w:val="1"/>
-      <w:spacing w:after="60" w:before="0" w:lineRule="auto"/>
+      <w:keepNext/>
+      <w:keepLines/>
+      <w:spacing w:after="60"/>
     </w:pPr>
     <w:rPr>
       <w:sz w:val="52"/>
@@ -1003,14 +1433,14 @@
     <w:name w:val="Subtitle"/>
     <w:basedOn w:val="Normal"/>
     <w:next w:val="Normal"/>
+    <w:uiPriority w:val="11"/>
+    <w:qFormat/>
     <w:pPr>
-      <w:keepNext w:val="1"/>
-      <w:keepLines w:val="1"/>
-      <w:spacing w:after="320" w:before="0" w:lineRule="auto"/>
+      <w:keepNext/>
+      <w:keepLines/>
+      <w:spacing w:after="320"/>
     </w:pPr>
     <w:rPr>
-      <w:rFonts w:ascii="Arial" w:cs="Arial" w:eastAsia="Arial" w:hAnsi="Arial"/>
-      <w:i w:val="0"/>
       <w:color w:val="666666"/>
       <w:sz w:val="30"/>
       <w:szCs w:val="30"/>

</xml_diff>